<commit_message>
sequence usecase class diagram ppt
</commit_message>
<xml_diff>
--- a/Sequence diagram.docx
+++ b/Sequence diagram.docx
@@ -591,7 +591,6 @@
         <w:t xml:space="preserve">Asynchronous message don’t need a reply </w:t>
       </w:r>
       <w:proofErr w:type="spellStart"/>
-      <w:proofErr w:type="gramStart"/>
       <w:r>
         <w:rPr>
           <w:rFonts w:ascii="Arial" w:hAnsi="Arial" w:cs="Arial"/>
@@ -599,7 +598,6 @@
         <w:t>fr</w:t>
       </w:r>
       <w:proofErr w:type="spellEnd"/>
-      <w:proofErr w:type="gramEnd"/>
       <w:r>
         <w:rPr>
           <w:rFonts w:ascii="Arial" w:hAnsi="Arial" w:cs="Arial"/>
@@ -854,21 +852,7 @@
         <w:rPr>
           <w:rFonts w:ascii="Arial" w:hAnsi="Arial" w:cs="Arial"/>
         </w:rPr>
-        <w:t xml:space="preserve">In the Unified Modeling Language (UML), a use case diagram can summarize the details of your system’s users (also known as actors) and their interactions with the system. To build one, </w:t>
-      </w:r>
-      <w:proofErr w:type="gramStart"/>
-      <w:r>
-        <w:rPr>
-          <w:rFonts w:ascii="Arial" w:hAnsi="Arial" w:cs="Arial"/>
-        </w:rPr>
-        <w:t>You’ll</w:t>
-      </w:r>
-      <w:proofErr w:type="gramEnd"/>
-      <w:r>
-        <w:rPr>
-          <w:rFonts w:ascii="Arial" w:hAnsi="Arial" w:cs="Arial"/>
-        </w:rPr>
-        <w:t xml:space="preserve"> use a set of specialized symbols and connectors. An effective use case diagram can help your team discuss and represent:</w:t>
+        <w:t>In the Unified Modeling Language (UML), a use case diagram can summarize the details of your system’s users (also known as actors) and their interactions with the system. To build one, You’ll use a set of specialized symbols and connectors. An effective use case diagram can help your team discuss and represent:</w:t>
       </w:r>
     </w:p>
     <w:p>
@@ -956,21 +940,7 @@
           <w:rFonts w:ascii="Arial" w:hAnsi="Arial" w:cs="Arial"/>
         </w:rPr>
         <w:lastRenderedPageBreak/>
-        <w:t xml:space="preserve">A use case diagram doesn’t go into a lot of detail—for </w:t>
-      </w:r>
-      <w:proofErr w:type="gramStart"/>
-      <w:r>
-        <w:rPr>
-          <w:rFonts w:ascii="Arial" w:hAnsi="Arial" w:cs="Arial"/>
-        </w:rPr>
-        <w:t>example,</w:t>
-      </w:r>
-      <w:proofErr w:type="gramEnd"/>
-      <w:r>
-        <w:rPr>
-          <w:rFonts w:ascii="Arial" w:hAnsi="Arial" w:cs="Arial"/>
-        </w:rPr>
-        <w:t xml:space="preserve"> don’t expect it to model the order in which steps are performed. Instead, a proper use case diagram depicts a high-level overview </w:t>
+        <w:t xml:space="preserve">A use case diagram doesn’t go into a lot of detail—for example, don’t expect it to model the order in which steps are performed. Instead, a proper use case diagram depicts a high-level overview </w:t>
       </w:r>
       <w:r>
         <w:rPr>
@@ -1344,27 +1314,326 @@
       </w:r>
     </w:p>
     <w:p>
-      <w:pPr>
-        <w:rPr>
-          <w:rFonts w:ascii="Arial" w:hAnsi="Arial" w:cs="Arial"/>
-          <w:u w:val="single"/>
-        </w:rPr>
-      </w:pPr>
-      <w:r>
-        <w:rPr>
-          <w:rFonts w:ascii="Arial" w:hAnsi="Arial" w:cs="Arial"/>
-          <w:u w:val="single"/>
-        </w:rPr>
+      <w:r>
         <w:t xml:space="preserve"> </w:t>
       </w:r>
+      <w:r>
+        <w:t>Class Diagram</w:t>
+      </w:r>
+    </w:p>
+    <w:p>
+      <w:r>
+        <w:t>In software engineering, a class diagram in the Unified Modeling Language (UML) is a type of static structure diagram that describes the structure of a system by showing the system’s classes, their attributes, operations (or methods) and the relationships among objects.</w:t>
+      </w:r>
+    </w:p>
+    <w:p/>
+    <w:p>
+      <w:r>
+        <w:t>Purpose of Class Diagrams</w:t>
+      </w:r>
+    </w:p>
+    <w:p>
+      <w:pPr>
+        <w:pStyle w:val="ListParagraph"/>
+        <w:numPr>
+          <w:ilvl w:val="0"/>
+          <w:numId w:val="14"/>
+        </w:numPr>
+      </w:pPr>
+      <w:r>
+        <w:t>Shows static structure of classifiers in a system</w:t>
+      </w:r>
+    </w:p>
+    <w:p>
+      <w:pPr>
+        <w:pStyle w:val="ListParagraph"/>
+        <w:numPr>
+          <w:ilvl w:val="0"/>
+          <w:numId w:val="14"/>
+        </w:numPr>
+      </w:pPr>
+      <w:r>
+        <w:t>Diagram provides basic notation for other structure diagrams which are presented by UML</w:t>
+      </w:r>
+    </w:p>
+    <w:p>
+      <w:pPr>
+        <w:pStyle w:val="ListParagraph"/>
+        <w:numPr>
+          <w:ilvl w:val="0"/>
+          <w:numId w:val="14"/>
+        </w:numPr>
+      </w:pPr>
+      <w:r>
+        <w:t>Many helpful terms for developing teams and team members too</w:t>
+      </w:r>
+    </w:p>
+    <w:p>
+      <w:pPr>
+        <w:pStyle w:val="ListParagraph"/>
+        <w:numPr>
+          <w:ilvl w:val="0"/>
+          <w:numId w:val="14"/>
+        </w:numPr>
+      </w:pPr>
+      <w:r>
+        <w:t>Business Analysts can use class diagrams to model systems from business perspective</w:t>
+      </w:r>
+    </w:p>
+    <w:p>
+      <w:r>
+        <w:t>The UML class diagram needs some terms to be complete diagram</w:t>
+      </w:r>
+    </w:p>
+    <w:p>
+      <w:pPr>
+        <w:pStyle w:val="ListParagraph"/>
+        <w:numPr>
+          <w:ilvl w:val="0"/>
+          <w:numId w:val="16"/>
+        </w:numPr>
+      </w:pPr>
+      <w:r>
+        <w:t>Set of classes</w:t>
+      </w:r>
+    </w:p>
+    <w:p>
+      <w:pPr>
+        <w:pStyle w:val="ListParagraph"/>
+        <w:numPr>
+          <w:ilvl w:val="0"/>
+          <w:numId w:val="16"/>
+        </w:numPr>
+      </w:pPr>
+      <w:r>
+        <w:t>Set of relationships between classes</w:t>
+      </w:r>
+    </w:p>
+    <w:p>
+      <w:r>
+        <w:t>Class Notation</w:t>
+      </w:r>
+    </w:p>
+    <w:p>
+      <w:pPr>
+        <w:pStyle w:val="ListParagraph"/>
+        <w:numPr>
+          <w:ilvl w:val="0"/>
+          <w:numId w:val="18"/>
+        </w:numPr>
+      </w:pPr>
+      <w:r>
+        <w:t>Class Name</w:t>
+      </w:r>
+    </w:p>
+    <w:p>
+      <w:pPr>
+        <w:pStyle w:val="ListParagraph"/>
+        <w:numPr>
+          <w:ilvl w:val="0"/>
+          <w:numId w:val="4"/>
+        </w:numPr>
+      </w:pPr>
+      <w:r>
+        <w:t>The name of the class appears in the first partition</w:t>
+      </w:r>
+    </w:p>
+    <w:p>
+      <w:pPr>
+        <w:pStyle w:val="ListParagraph"/>
+        <w:numPr>
+          <w:ilvl w:val="0"/>
+          <w:numId w:val="18"/>
+        </w:numPr>
+      </w:pPr>
+      <w:r>
+        <w:t>Class Attributes</w:t>
+      </w:r>
+    </w:p>
+    <w:p>
+      <w:pPr>
+        <w:pStyle w:val="ListParagraph"/>
+        <w:numPr>
+          <w:ilvl w:val="0"/>
+          <w:numId w:val="4"/>
+        </w:numPr>
+      </w:pPr>
+      <w:r>
+        <w:t>Attributes are shown in the second partition</w:t>
+      </w:r>
+    </w:p>
+    <w:p>
+      <w:pPr>
+        <w:pStyle w:val="ListParagraph"/>
+        <w:numPr>
+          <w:ilvl w:val="0"/>
+          <w:numId w:val="4"/>
+        </w:numPr>
+      </w:pPr>
+      <w:r>
+        <w:t>Attribute type is shown after the colon</w:t>
+      </w:r>
+    </w:p>
+    <w:p>
+      <w:pPr>
+        <w:pStyle w:val="ListParagraph"/>
+        <w:numPr>
+          <w:ilvl w:val="0"/>
+          <w:numId w:val="4"/>
+        </w:numPr>
+      </w:pPr>
+      <w:r>
+        <w:t>Attribute map onto member variables in code</w:t>
+      </w:r>
+    </w:p>
+    <w:p>
+      <w:pPr>
+        <w:pStyle w:val="ListParagraph"/>
+        <w:numPr>
+          <w:ilvl w:val="0"/>
+          <w:numId w:val="18"/>
+        </w:numPr>
+      </w:pPr>
+      <w:r>
+        <w:t>Class Operations</w:t>
+      </w:r>
+    </w:p>
+    <w:p>
+      <w:pPr>
+        <w:pStyle w:val="ListParagraph"/>
+        <w:numPr>
+          <w:ilvl w:val="0"/>
+          <w:numId w:val="4"/>
+        </w:numPr>
+      </w:pPr>
+      <w:r>
+        <w:t>Operations are shown in the third partition. They are services the class provides.</w:t>
+      </w:r>
+    </w:p>
+    <w:p>
+      <w:pPr>
+        <w:pStyle w:val="ListParagraph"/>
+        <w:numPr>
+          <w:ilvl w:val="0"/>
+          <w:numId w:val="4"/>
+        </w:numPr>
+      </w:pPr>
+      <w:r>
+        <w:t>The return type of a method is shown after the colon at the end of the method signature.</w:t>
+      </w:r>
+    </w:p>
+    <w:p>
+      <w:pPr>
+        <w:pStyle w:val="ListParagraph"/>
+        <w:numPr>
+          <w:ilvl w:val="0"/>
+          <w:numId w:val="4"/>
+        </w:numPr>
+      </w:pPr>
+      <w:r>
+        <w:t>The return type of method parameters are shown after the colon following the parameter name.</w:t>
+      </w:r>
+    </w:p>
+    <w:p>
+      <w:pPr>
+        <w:pStyle w:val="ListParagraph"/>
+        <w:numPr>
+          <w:ilvl w:val="0"/>
+          <w:numId w:val="4"/>
+        </w:numPr>
+      </w:pPr>
+      <w:r>
+        <w:t xml:space="preserve">Operations map onto class methods in code </w:t>
+      </w:r>
+    </w:p>
+    <w:p/>
+    <w:p>
+      <w:pPr>
+        <w:tabs>
+          <w:tab w:val="left" w:pos="6780"/>
+        </w:tabs>
+      </w:pPr>
+      <w:r>
+        <w:tab/>
+      </w:r>
+    </w:p>
+    <w:p>
+      <w:pPr>
+        <w:pStyle w:val="ListParagraph"/>
+        <w:ind w:left="1080"/>
+      </w:pPr>
+      <w:r>
+        <w:lastRenderedPageBreak/>
+        <w:pict>
+          <v:shapetype id="_x0000_t75" coordsize="21600,21600" o:spt="75" o:preferrelative="t" path="m@4@5l@4@11@9@11@9@5xe" filled="f" stroked="f">
+            <v:stroke joinstyle="miter"/>
+            <v:formulas>
+              <v:f eqn="if lineDrawn pixelLineWidth 0"/>
+              <v:f eqn="sum @0 1 0"/>
+              <v:f eqn="sum 0 0 @1"/>
+              <v:f eqn="prod @2 1 2"/>
+              <v:f eqn="prod @3 21600 pixelWidth"/>
+              <v:f eqn="prod @3 21600 pixelHeight"/>
+              <v:f eqn="sum @0 0 1"/>
+              <v:f eqn="prod @6 1 2"/>
+              <v:f eqn="prod @7 21600 pixelWidth"/>
+              <v:f eqn="sum @8 21600 0"/>
+              <v:f eqn="prod @7 21600 pixelHeight"/>
+              <v:f eqn="sum @10 21600 0"/>
+            </v:formulas>
+            <v:path o:extrusionok="f" gradientshapeok="t" o:connecttype="rect"/>
+            <o:lock v:ext="edit" aspectratio="t"/>
+          </v:shapetype>
+          <v:shape id="_x0000_i1025" type="#_x0000_t75" alt="Simple class" style="width:24pt;height:24pt"/>
+        </w:pict>
+      </w:r>
+      <w:r>
+        <w:pict>
+          <v:shape id="_x0000_i1026" type="#_x0000_t75" alt="Simple class" style="width:24pt;height:24pt"/>
+        </w:pict>
+      </w:r>
+      <w:r>
+        <w:rPr>
+          <w:noProof/>
+        </w:rPr>
+        <w:drawing>
+          <wp:inline distT="0" distB="0" distL="0" distR="0">
+            <wp:extent cx="1542857" cy="1123810"/>
+            <wp:effectExtent l="19050" t="0" r="193" b="0"/>
+            <wp:docPr id="1" name="Picture 0" descr="02-simple-class.png"/>
+            <wp:cNvGraphicFramePr>
+              <a:graphicFrameLocks xmlns:a="http://schemas.openxmlformats.org/drawingml/2006/main" noChangeAspect="1"/>
+            </wp:cNvGraphicFramePr>
+            <a:graphic xmlns:a="http://schemas.openxmlformats.org/drawingml/2006/main">
+              <a:graphicData uri="http://schemas.openxmlformats.org/drawingml/2006/picture">
+                <pic:pic xmlns:pic="http://schemas.openxmlformats.org/drawingml/2006/picture">
+                  <pic:nvPicPr>
+                    <pic:cNvPr id="0" name="02-simple-class.png"/>
+                    <pic:cNvPicPr/>
+                  </pic:nvPicPr>
+                  <pic:blipFill>
+                    <a:blip r:embed="rId7" cstate="print"/>
+                    <a:stretch>
+                      <a:fillRect/>
+                    </a:stretch>
+                  </pic:blipFill>
+                  <pic:spPr>
+                    <a:xfrm>
+                      <a:off x="0" y="0"/>
+                      <a:ext cx="1542857" cy="1123810"/>
+                    </a:xfrm>
+                    <a:prstGeom prst="rect">
+                      <a:avLst/>
+                    </a:prstGeom>
+                  </pic:spPr>
+                </pic:pic>
+              </a:graphicData>
+            </a:graphic>
+          </wp:inline>
+        </w:drawing>
+      </w:r>
     </w:p>
     <w:sectPr>
-      <w:headerReference w:type="even" r:id="rId7"/>
-      <w:headerReference w:type="default" r:id="rId8"/>
-      <w:footerReference w:type="even" r:id="rId9"/>
-      <w:footerReference w:type="default" r:id="rId10"/>
-      <w:headerReference w:type="first" r:id="rId11"/>
-      <w:footerReference w:type="first" r:id="rId12"/>
       <w:pgSz w:w="12240" w:h="15840"/>
       <w:pgMar w:top="1440" w:right="1440" w:bottom="1440" w:left="1440" w:header="720" w:footer="720" w:gutter="0"/>
       <w:cols w:space="720"/>
@@ -1399,36 +1668,6 @@
 </w:endnotes>
 </file>
 
-<file path=word/footer1.xml><?xml version="1.0" encoding="utf-8"?>
-<w:ftr xmlns:ve="http://schemas.openxmlformats.org/markup-compatibility/2006" xmlns:o="urn:schemas-microsoft-com:office:office" xmlns:r="http://schemas.openxmlformats.org/officeDocument/2006/relationships" xmlns:m="http://schemas.openxmlformats.org/officeDocument/2006/math" xmlns:v="urn:schemas-microsoft-com:vml" xmlns:wp="http://schemas.openxmlformats.org/drawingml/2006/wordprocessingDrawing" xmlns:w10="urn:schemas-microsoft-com:office:word" xmlns:w="http://schemas.openxmlformats.org/wordprocessingml/2006/main" xmlns:wne="http://schemas.microsoft.com/office/word/2006/wordml">
-  <w:p>
-    <w:pPr>
-      <w:pStyle w:val="Footer"/>
-    </w:pPr>
-  </w:p>
-</w:ftr>
-</file>
-
-<file path=word/footer2.xml><?xml version="1.0" encoding="utf-8"?>
-<w:ftr xmlns:ve="http://schemas.openxmlformats.org/markup-compatibility/2006" xmlns:o="urn:schemas-microsoft-com:office:office" xmlns:r="http://schemas.openxmlformats.org/officeDocument/2006/relationships" xmlns:m="http://schemas.openxmlformats.org/officeDocument/2006/math" xmlns:v="urn:schemas-microsoft-com:vml" xmlns:wp="http://schemas.openxmlformats.org/drawingml/2006/wordprocessingDrawing" xmlns:w10="urn:schemas-microsoft-com:office:word" xmlns:w="http://schemas.openxmlformats.org/wordprocessingml/2006/main" xmlns:wne="http://schemas.microsoft.com/office/word/2006/wordml">
-  <w:p>
-    <w:pPr>
-      <w:pStyle w:val="Footer"/>
-    </w:pPr>
-  </w:p>
-</w:ftr>
-</file>
-
-<file path=word/footer3.xml><?xml version="1.0" encoding="utf-8"?>
-<w:ftr xmlns:ve="http://schemas.openxmlformats.org/markup-compatibility/2006" xmlns:o="urn:schemas-microsoft-com:office:office" xmlns:r="http://schemas.openxmlformats.org/officeDocument/2006/relationships" xmlns:m="http://schemas.openxmlformats.org/officeDocument/2006/math" xmlns:v="urn:schemas-microsoft-com:vml" xmlns:wp="http://schemas.openxmlformats.org/drawingml/2006/wordprocessingDrawing" xmlns:w10="urn:schemas-microsoft-com:office:word" xmlns:w="http://schemas.openxmlformats.org/wordprocessingml/2006/main" xmlns:wne="http://schemas.microsoft.com/office/word/2006/wordml">
-  <w:p>
-    <w:pPr>
-      <w:pStyle w:val="Footer"/>
-    </w:pPr>
-  </w:p>
-</w:ftr>
-</file>
-
 <file path=word/footnotes.xml><?xml version="1.0" encoding="utf-8"?>
 <w:footnotes xmlns:ve="http://schemas.openxmlformats.org/markup-compatibility/2006" xmlns:o="urn:schemas-microsoft-com:office:office" xmlns:r="http://schemas.openxmlformats.org/officeDocument/2006/relationships" xmlns:m="http://schemas.openxmlformats.org/officeDocument/2006/math" xmlns:v="urn:schemas-microsoft-com:vml" xmlns:wp="http://schemas.openxmlformats.org/drawingml/2006/wordprocessingDrawing" xmlns:w10="urn:schemas-microsoft-com:office:word" xmlns:w="http://schemas.openxmlformats.org/wordprocessingml/2006/main" xmlns:wne="http://schemas.microsoft.com/office/word/2006/wordml">
   <w:footnote w:type="separator" w:id="-1">
@@ -1452,36 +1691,6 @@
     </w:p>
   </w:footnote>
 </w:footnotes>
-</file>
-
-<file path=word/header1.xml><?xml version="1.0" encoding="utf-8"?>
-<w:hdr xmlns:ve="http://schemas.openxmlformats.org/markup-compatibility/2006" xmlns:o="urn:schemas-microsoft-com:office:office" xmlns:r="http://schemas.openxmlformats.org/officeDocument/2006/relationships" xmlns:m="http://schemas.openxmlformats.org/officeDocument/2006/math" xmlns:v="urn:schemas-microsoft-com:vml" xmlns:wp="http://schemas.openxmlformats.org/drawingml/2006/wordprocessingDrawing" xmlns:w10="urn:schemas-microsoft-com:office:word" xmlns:w="http://schemas.openxmlformats.org/wordprocessingml/2006/main" xmlns:wne="http://schemas.microsoft.com/office/word/2006/wordml">
-  <w:p>
-    <w:pPr>
-      <w:pStyle w:val="Header"/>
-    </w:pPr>
-  </w:p>
-</w:hdr>
-</file>
-
-<file path=word/header2.xml><?xml version="1.0" encoding="utf-8"?>
-<w:hdr xmlns:ve="http://schemas.openxmlformats.org/markup-compatibility/2006" xmlns:o="urn:schemas-microsoft-com:office:office" xmlns:r="http://schemas.openxmlformats.org/officeDocument/2006/relationships" xmlns:m="http://schemas.openxmlformats.org/officeDocument/2006/math" xmlns:v="urn:schemas-microsoft-com:vml" xmlns:wp="http://schemas.openxmlformats.org/drawingml/2006/wordprocessingDrawing" xmlns:w10="urn:schemas-microsoft-com:office:word" xmlns:w="http://schemas.openxmlformats.org/wordprocessingml/2006/main" xmlns:wne="http://schemas.microsoft.com/office/word/2006/wordml">
-  <w:p>
-    <w:pPr>
-      <w:pStyle w:val="Header"/>
-    </w:pPr>
-  </w:p>
-</w:hdr>
-</file>
-
-<file path=word/header3.xml><?xml version="1.0" encoding="utf-8"?>
-<w:hdr xmlns:ve="http://schemas.openxmlformats.org/markup-compatibility/2006" xmlns:o="urn:schemas-microsoft-com:office:office" xmlns:r="http://schemas.openxmlformats.org/officeDocument/2006/relationships" xmlns:m="http://schemas.openxmlformats.org/officeDocument/2006/math" xmlns:v="urn:schemas-microsoft-com:vml" xmlns:wp="http://schemas.openxmlformats.org/drawingml/2006/wordprocessingDrawing" xmlns:w10="urn:schemas-microsoft-com:office:word" xmlns:w="http://schemas.openxmlformats.org/wordprocessingml/2006/main" xmlns:wne="http://schemas.microsoft.com/office/word/2006/wordml">
-  <w:p>
-    <w:pPr>
-      <w:pStyle w:val="Header"/>
-    </w:pPr>
-  </w:p>
-</w:hdr>
 </file>
 
 <file path=word/numbering.xml><?xml version="1.0" encoding="utf-8"?>
@@ -1938,6 +2147,119 @@
     </w:lvl>
   </w:abstractNum>
   <w:abstractNum w:abstractNumId="4">
+    <w:nsid w:val="316C3C01"/>
+    <w:multiLevelType w:val="hybridMultilevel"/>
+    <w:tmpl w:val="74A2FFD0"/>
+    <w:lvl w:ilvl="0" w:tplc="04090001">
+      <w:start w:val="1"/>
+      <w:numFmt w:val="bullet"/>
+      <w:lvlText w:val=""/>
+      <w:lvlJc w:val="left"/>
+      <w:pPr>
+        <w:ind w:left="720" w:hanging="360"/>
+      </w:pPr>
+      <w:rPr>
+        <w:rFonts w:ascii="Symbol" w:hAnsi="Symbol" w:hint="default"/>
+      </w:rPr>
+    </w:lvl>
+    <w:lvl w:ilvl="1" w:tplc="04090003" w:tentative="1">
+      <w:start w:val="1"/>
+      <w:numFmt w:val="bullet"/>
+      <w:lvlText w:val="o"/>
+      <w:lvlJc w:val="left"/>
+      <w:pPr>
+        <w:ind w:left="1440" w:hanging="360"/>
+      </w:pPr>
+      <w:rPr>
+        <w:rFonts w:ascii="Courier New" w:hAnsi="Courier New" w:cs="Courier New" w:hint="default"/>
+      </w:rPr>
+    </w:lvl>
+    <w:lvl w:ilvl="2" w:tplc="04090005" w:tentative="1">
+      <w:start w:val="1"/>
+      <w:numFmt w:val="bullet"/>
+      <w:lvlText w:val=""/>
+      <w:lvlJc w:val="left"/>
+      <w:pPr>
+        <w:ind w:left="2160" w:hanging="360"/>
+      </w:pPr>
+      <w:rPr>
+        <w:rFonts w:ascii="Wingdings" w:hAnsi="Wingdings" w:hint="default"/>
+      </w:rPr>
+    </w:lvl>
+    <w:lvl w:ilvl="3" w:tplc="04090001" w:tentative="1">
+      <w:start w:val="1"/>
+      <w:numFmt w:val="bullet"/>
+      <w:lvlText w:val=""/>
+      <w:lvlJc w:val="left"/>
+      <w:pPr>
+        <w:ind w:left="2880" w:hanging="360"/>
+      </w:pPr>
+      <w:rPr>
+        <w:rFonts w:ascii="Symbol" w:hAnsi="Symbol" w:hint="default"/>
+      </w:rPr>
+    </w:lvl>
+    <w:lvl w:ilvl="4" w:tplc="04090003" w:tentative="1">
+      <w:start w:val="1"/>
+      <w:numFmt w:val="bullet"/>
+      <w:lvlText w:val="o"/>
+      <w:lvlJc w:val="left"/>
+      <w:pPr>
+        <w:ind w:left="3600" w:hanging="360"/>
+      </w:pPr>
+      <w:rPr>
+        <w:rFonts w:ascii="Courier New" w:hAnsi="Courier New" w:cs="Courier New" w:hint="default"/>
+      </w:rPr>
+    </w:lvl>
+    <w:lvl w:ilvl="5" w:tplc="04090005" w:tentative="1">
+      <w:start w:val="1"/>
+      <w:numFmt w:val="bullet"/>
+      <w:lvlText w:val=""/>
+      <w:lvlJc w:val="left"/>
+      <w:pPr>
+        <w:ind w:left="4320" w:hanging="360"/>
+      </w:pPr>
+      <w:rPr>
+        <w:rFonts w:ascii="Wingdings" w:hAnsi="Wingdings" w:hint="default"/>
+      </w:rPr>
+    </w:lvl>
+    <w:lvl w:ilvl="6" w:tplc="04090001" w:tentative="1">
+      <w:start w:val="1"/>
+      <w:numFmt w:val="bullet"/>
+      <w:lvlText w:val=""/>
+      <w:lvlJc w:val="left"/>
+      <w:pPr>
+        <w:ind w:left="5040" w:hanging="360"/>
+      </w:pPr>
+      <w:rPr>
+        <w:rFonts w:ascii="Symbol" w:hAnsi="Symbol" w:hint="default"/>
+      </w:rPr>
+    </w:lvl>
+    <w:lvl w:ilvl="7" w:tplc="04090003" w:tentative="1">
+      <w:start w:val="1"/>
+      <w:numFmt w:val="bullet"/>
+      <w:lvlText w:val="o"/>
+      <w:lvlJc w:val="left"/>
+      <w:pPr>
+        <w:ind w:left="5760" w:hanging="360"/>
+      </w:pPr>
+      <w:rPr>
+        <w:rFonts w:ascii="Courier New" w:hAnsi="Courier New" w:cs="Courier New" w:hint="default"/>
+      </w:rPr>
+    </w:lvl>
+    <w:lvl w:ilvl="8" w:tplc="04090005" w:tentative="1">
+      <w:start w:val="1"/>
+      <w:numFmt w:val="bullet"/>
+      <w:lvlText w:val=""/>
+      <w:lvlJc w:val="left"/>
+      <w:pPr>
+        <w:ind w:left="6480" w:hanging="360"/>
+      </w:pPr>
+      <w:rPr>
+        <w:rFonts w:ascii="Wingdings" w:hAnsi="Wingdings" w:hint="default"/>
+      </w:rPr>
+    </w:lvl>
+  </w:abstractNum>
+  <w:abstractNum w:abstractNumId="5">
     <w:nsid w:val="3AD82310"/>
     <w:multiLevelType w:val="hybridMultilevel"/>
     <w:tmpl w:val="C7F6A5BE"/>
@@ -2050,7 +2372,233 @@
       </w:rPr>
     </w:lvl>
   </w:abstractNum>
-  <w:abstractNum w:abstractNumId="5">
+  <w:abstractNum w:abstractNumId="6">
+    <w:nsid w:val="42562AC1"/>
+    <w:multiLevelType w:val="hybridMultilevel"/>
+    <w:tmpl w:val="DEE218CE"/>
+    <w:lvl w:ilvl="0" w:tplc="04090001">
+      <w:start w:val="1"/>
+      <w:numFmt w:val="bullet"/>
+      <w:lvlText w:val=""/>
+      <w:lvlJc w:val="left"/>
+      <w:pPr>
+        <w:ind w:left="720" w:hanging="360"/>
+      </w:pPr>
+      <w:rPr>
+        <w:rFonts w:ascii="Symbol" w:hAnsi="Symbol" w:hint="default"/>
+      </w:rPr>
+    </w:lvl>
+    <w:lvl w:ilvl="1" w:tplc="04090003" w:tentative="1">
+      <w:start w:val="1"/>
+      <w:numFmt w:val="bullet"/>
+      <w:lvlText w:val="o"/>
+      <w:lvlJc w:val="left"/>
+      <w:pPr>
+        <w:ind w:left="1440" w:hanging="360"/>
+      </w:pPr>
+      <w:rPr>
+        <w:rFonts w:ascii="Courier New" w:hAnsi="Courier New" w:cs="Courier New" w:hint="default"/>
+      </w:rPr>
+    </w:lvl>
+    <w:lvl w:ilvl="2" w:tplc="04090005" w:tentative="1">
+      <w:start w:val="1"/>
+      <w:numFmt w:val="bullet"/>
+      <w:lvlText w:val=""/>
+      <w:lvlJc w:val="left"/>
+      <w:pPr>
+        <w:ind w:left="2160" w:hanging="360"/>
+      </w:pPr>
+      <w:rPr>
+        <w:rFonts w:ascii="Wingdings" w:hAnsi="Wingdings" w:hint="default"/>
+      </w:rPr>
+    </w:lvl>
+    <w:lvl w:ilvl="3" w:tplc="04090001" w:tentative="1">
+      <w:start w:val="1"/>
+      <w:numFmt w:val="bullet"/>
+      <w:lvlText w:val=""/>
+      <w:lvlJc w:val="left"/>
+      <w:pPr>
+        <w:ind w:left="2880" w:hanging="360"/>
+      </w:pPr>
+      <w:rPr>
+        <w:rFonts w:ascii="Symbol" w:hAnsi="Symbol" w:hint="default"/>
+      </w:rPr>
+    </w:lvl>
+    <w:lvl w:ilvl="4" w:tplc="04090003" w:tentative="1">
+      <w:start w:val="1"/>
+      <w:numFmt w:val="bullet"/>
+      <w:lvlText w:val="o"/>
+      <w:lvlJc w:val="left"/>
+      <w:pPr>
+        <w:ind w:left="3600" w:hanging="360"/>
+      </w:pPr>
+      <w:rPr>
+        <w:rFonts w:ascii="Courier New" w:hAnsi="Courier New" w:cs="Courier New" w:hint="default"/>
+      </w:rPr>
+    </w:lvl>
+    <w:lvl w:ilvl="5" w:tplc="04090005" w:tentative="1">
+      <w:start w:val="1"/>
+      <w:numFmt w:val="bullet"/>
+      <w:lvlText w:val=""/>
+      <w:lvlJc w:val="left"/>
+      <w:pPr>
+        <w:ind w:left="4320" w:hanging="360"/>
+      </w:pPr>
+      <w:rPr>
+        <w:rFonts w:ascii="Wingdings" w:hAnsi="Wingdings" w:hint="default"/>
+      </w:rPr>
+    </w:lvl>
+    <w:lvl w:ilvl="6" w:tplc="04090001" w:tentative="1">
+      <w:start w:val="1"/>
+      <w:numFmt w:val="bullet"/>
+      <w:lvlText w:val=""/>
+      <w:lvlJc w:val="left"/>
+      <w:pPr>
+        <w:ind w:left="5040" w:hanging="360"/>
+      </w:pPr>
+      <w:rPr>
+        <w:rFonts w:ascii="Symbol" w:hAnsi="Symbol" w:hint="default"/>
+      </w:rPr>
+    </w:lvl>
+    <w:lvl w:ilvl="7" w:tplc="04090003" w:tentative="1">
+      <w:start w:val="1"/>
+      <w:numFmt w:val="bullet"/>
+      <w:lvlText w:val="o"/>
+      <w:lvlJc w:val="left"/>
+      <w:pPr>
+        <w:ind w:left="5760" w:hanging="360"/>
+      </w:pPr>
+      <w:rPr>
+        <w:rFonts w:ascii="Courier New" w:hAnsi="Courier New" w:cs="Courier New" w:hint="default"/>
+      </w:rPr>
+    </w:lvl>
+    <w:lvl w:ilvl="8" w:tplc="04090005" w:tentative="1">
+      <w:start w:val="1"/>
+      <w:numFmt w:val="bullet"/>
+      <w:lvlText w:val=""/>
+      <w:lvlJc w:val="left"/>
+      <w:pPr>
+        <w:ind w:left="6480" w:hanging="360"/>
+      </w:pPr>
+      <w:rPr>
+        <w:rFonts w:ascii="Wingdings" w:hAnsi="Wingdings" w:hint="default"/>
+      </w:rPr>
+    </w:lvl>
+  </w:abstractNum>
+  <w:abstractNum w:abstractNumId="7">
+    <w:nsid w:val="44454DD5"/>
+    <w:multiLevelType w:val="hybridMultilevel"/>
+    <w:tmpl w:val="30767F5C"/>
+    <w:lvl w:ilvl="0" w:tplc="04090001">
+      <w:start w:val="1"/>
+      <w:numFmt w:val="bullet"/>
+      <w:lvlText w:val=""/>
+      <w:lvlJc w:val="left"/>
+      <w:pPr>
+        <w:ind w:left="720" w:hanging="360"/>
+      </w:pPr>
+      <w:rPr>
+        <w:rFonts w:ascii="Symbol" w:hAnsi="Symbol" w:hint="default"/>
+      </w:rPr>
+    </w:lvl>
+    <w:lvl w:ilvl="1" w:tplc="04090003" w:tentative="1">
+      <w:start w:val="1"/>
+      <w:numFmt w:val="bullet"/>
+      <w:lvlText w:val="o"/>
+      <w:lvlJc w:val="left"/>
+      <w:pPr>
+        <w:ind w:left="1440" w:hanging="360"/>
+      </w:pPr>
+      <w:rPr>
+        <w:rFonts w:ascii="Courier New" w:hAnsi="Courier New" w:cs="Courier New" w:hint="default"/>
+      </w:rPr>
+    </w:lvl>
+    <w:lvl w:ilvl="2" w:tplc="04090005" w:tentative="1">
+      <w:start w:val="1"/>
+      <w:numFmt w:val="bullet"/>
+      <w:lvlText w:val=""/>
+      <w:lvlJc w:val="left"/>
+      <w:pPr>
+        <w:ind w:left="2160" w:hanging="360"/>
+      </w:pPr>
+      <w:rPr>
+        <w:rFonts w:ascii="Wingdings" w:hAnsi="Wingdings" w:hint="default"/>
+      </w:rPr>
+    </w:lvl>
+    <w:lvl w:ilvl="3" w:tplc="04090001" w:tentative="1">
+      <w:start w:val="1"/>
+      <w:numFmt w:val="bullet"/>
+      <w:lvlText w:val=""/>
+      <w:lvlJc w:val="left"/>
+      <w:pPr>
+        <w:ind w:left="2880" w:hanging="360"/>
+      </w:pPr>
+      <w:rPr>
+        <w:rFonts w:ascii="Symbol" w:hAnsi="Symbol" w:hint="default"/>
+      </w:rPr>
+    </w:lvl>
+    <w:lvl w:ilvl="4" w:tplc="04090003" w:tentative="1">
+      <w:start w:val="1"/>
+      <w:numFmt w:val="bullet"/>
+      <w:lvlText w:val="o"/>
+      <w:lvlJc w:val="left"/>
+      <w:pPr>
+        <w:ind w:left="3600" w:hanging="360"/>
+      </w:pPr>
+      <w:rPr>
+        <w:rFonts w:ascii="Courier New" w:hAnsi="Courier New" w:cs="Courier New" w:hint="default"/>
+      </w:rPr>
+    </w:lvl>
+    <w:lvl w:ilvl="5" w:tplc="04090005" w:tentative="1">
+      <w:start w:val="1"/>
+      <w:numFmt w:val="bullet"/>
+      <w:lvlText w:val=""/>
+      <w:lvlJc w:val="left"/>
+      <w:pPr>
+        <w:ind w:left="4320" w:hanging="360"/>
+      </w:pPr>
+      <w:rPr>
+        <w:rFonts w:ascii="Wingdings" w:hAnsi="Wingdings" w:hint="default"/>
+      </w:rPr>
+    </w:lvl>
+    <w:lvl w:ilvl="6" w:tplc="04090001" w:tentative="1">
+      <w:start w:val="1"/>
+      <w:numFmt w:val="bullet"/>
+      <w:lvlText w:val=""/>
+      <w:lvlJc w:val="left"/>
+      <w:pPr>
+        <w:ind w:left="5040" w:hanging="360"/>
+      </w:pPr>
+      <w:rPr>
+        <w:rFonts w:ascii="Symbol" w:hAnsi="Symbol" w:hint="default"/>
+      </w:rPr>
+    </w:lvl>
+    <w:lvl w:ilvl="7" w:tplc="04090003" w:tentative="1">
+      <w:start w:val="1"/>
+      <w:numFmt w:val="bullet"/>
+      <w:lvlText w:val="o"/>
+      <w:lvlJc w:val="left"/>
+      <w:pPr>
+        <w:ind w:left="5760" w:hanging="360"/>
+      </w:pPr>
+      <w:rPr>
+        <w:rFonts w:ascii="Courier New" w:hAnsi="Courier New" w:cs="Courier New" w:hint="default"/>
+      </w:rPr>
+    </w:lvl>
+    <w:lvl w:ilvl="8" w:tplc="04090005" w:tentative="1">
+      <w:start w:val="1"/>
+      <w:numFmt w:val="bullet"/>
+      <w:lvlText w:val=""/>
+      <w:lvlJc w:val="left"/>
+      <w:pPr>
+        <w:ind w:left="6480" w:hanging="360"/>
+      </w:pPr>
+      <w:rPr>
+        <w:rFonts w:ascii="Wingdings" w:hAnsi="Wingdings" w:hint="default"/>
+      </w:rPr>
+    </w:lvl>
+  </w:abstractNum>
+  <w:abstractNum w:abstractNumId="8">
     <w:nsid w:val="48C747FB"/>
     <w:multiLevelType w:val="hybridMultilevel"/>
     <w:tmpl w:val="45B6BC3C"/>
@@ -2163,7 +2711,7 @@
       </w:rPr>
     </w:lvl>
   </w:abstractNum>
-  <w:abstractNum w:abstractNumId="6">
+  <w:abstractNum w:abstractNumId="9">
     <w:nsid w:val="5002265E"/>
     <w:multiLevelType w:val="hybridMultilevel"/>
     <w:tmpl w:val="542457C8"/>
@@ -2276,7 +2824,120 @@
       </w:rPr>
     </w:lvl>
   </w:abstractNum>
-  <w:abstractNum w:abstractNumId="7">
+  <w:abstractNum w:abstractNumId="10">
+    <w:nsid w:val="559E5046"/>
+    <w:multiLevelType w:val="hybridMultilevel"/>
+    <w:tmpl w:val="965814C0"/>
+    <w:lvl w:ilvl="0" w:tplc="04090001">
+      <w:start w:val="1"/>
+      <w:numFmt w:val="bullet"/>
+      <w:lvlText w:val=""/>
+      <w:lvlJc w:val="left"/>
+      <w:pPr>
+        <w:ind w:left="720" w:hanging="360"/>
+      </w:pPr>
+      <w:rPr>
+        <w:rFonts w:ascii="Symbol" w:hAnsi="Symbol" w:hint="default"/>
+      </w:rPr>
+    </w:lvl>
+    <w:lvl w:ilvl="1" w:tplc="04090003" w:tentative="1">
+      <w:start w:val="1"/>
+      <w:numFmt w:val="bullet"/>
+      <w:lvlText w:val="o"/>
+      <w:lvlJc w:val="left"/>
+      <w:pPr>
+        <w:ind w:left="1440" w:hanging="360"/>
+      </w:pPr>
+      <w:rPr>
+        <w:rFonts w:ascii="Courier New" w:hAnsi="Courier New" w:cs="Courier New" w:hint="default"/>
+      </w:rPr>
+    </w:lvl>
+    <w:lvl w:ilvl="2" w:tplc="04090005" w:tentative="1">
+      <w:start w:val="1"/>
+      <w:numFmt w:val="bullet"/>
+      <w:lvlText w:val=""/>
+      <w:lvlJc w:val="left"/>
+      <w:pPr>
+        <w:ind w:left="2160" w:hanging="360"/>
+      </w:pPr>
+      <w:rPr>
+        <w:rFonts w:ascii="Wingdings" w:hAnsi="Wingdings" w:hint="default"/>
+      </w:rPr>
+    </w:lvl>
+    <w:lvl w:ilvl="3" w:tplc="04090001" w:tentative="1">
+      <w:start w:val="1"/>
+      <w:numFmt w:val="bullet"/>
+      <w:lvlText w:val=""/>
+      <w:lvlJc w:val="left"/>
+      <w:pPr>
+        <w:ind w:left="2880" w:hanging="360"/>
+      </w:pPr>
+      <w:rPr>
+        <w:rFonts w:ascii="Symbol" w:hAnsi="Symbol" w:hint="default"/>
+      </w:rPr>
+    </w:lvl>
+    <w:lvl w:ilvl="4" w:tplc="04090003" w:tentative="1">
+      <w:start w:val="1"/>
+      <w:numFmt w:val="bullet"/>
+      <w:lvlText w:val="o"/>
+      <w:lvlJc w:val="left"/>
+      <w:pPr>
+        <w:ind w:left="3600" w:hanging="360"/>
+      </w:pPr>
+      <w:rPr>
+        <w:rFonts w:ascii="Courier New" w:hAnsi="Courier New" w:cs="Courier New" w:hint="default"/>
+      </w:rPr>
+    </w:lvl>
+    <w:lvl w:ilvl="5" w:tplc="04090005" w:tentative="1">
+      <w:start w:val="1"/>
+      <w:numFmt w:val="bullet"/>
+      <w:lvlText w:val=""/>
+      <w:lvlJc w:val="left"/>
+      <w:pPr>
+        <w:ind w:left="4320" w:hanging="360"/>
+      </w:pPr>
+      <w:rPr>
+        <w:rFonts w:ascii="Wingdings" w:hAnsi="Wingdings" w:hint="default"/>
+      </w:rPr>
+    </w:lvl>
+    <w:lvl w:ilvl="6" w:tplc="04090001" w:tentative="1">
+      <w:start w:val="1"/>
+      <w:numFmt w:val="bullet"/>
+      <w:lvlText w:val=""/>
+      <w:lvlJc w:val="left"/>
+      <w:pPr>
+        <w:ind w:left="5040" w:hanging="360"/>
+      </w:pPr>
+      <w:rPr>
+        <w:rFonts w:ascii="Symbol" w:hAnsi="Symbol" w:hint="default"/>
+      </w:rPr>
+    </w:lvl>
+    <w:lvl w:ilvl="7" w:tplc="04090003" w:tentative="1">
+      <w:start w:val="1"/>
+      <w:numFmt w:val="bullet"/>
+      <w:lvlText w:val="o"/>
+      <w:lvlJc w:val="left"/>
+      <w:pPr>
+        <w:ind w:left="5760" w:hanging="360"/>
+      </w:pPr>
+      <w:rPr>
+        <w:rFonts w:ascii="Courier New" w:hAnsi="Courier New" w:cs="Courier New" w:hint="default"/>
+      </w:rPr>
+    </w:lvl>
+    <w:lvl w:ilvl="8" w:tplc="04090005" w:tentative="1">
+      <w:start w:val="1"/>
+      <w:numFmt w:val="bullet"/>
+      <w:lvlText w:val=""/>
+      <w:lvlJc w:val="left"/>
+      <w:pPr>
+        <w:ind w:left="6480" w:hanging="360"/>
+      </w:pPr>
+      <w:rPr>
+        <w:rFonts w:ascii="Wingdings" w:hAnsi="Wingdings" w:hint="default"/>
+      </w:rPr>
+    </w:lvl>
+  </w:abstractNum>
+  <w:abstractNum w:abstractNumId="11">
     <w:nsid w:val="56302836"/>
     <w:multiLevelType w:val="hybridMultilevel"/>
     <w:tmpl w:val="8E84E65E"/>
@@ -2389,7 +3050,7 @@
       </w:rPr>
     </w:lvl>
   </w:abstractNum>
-  <w:abstractNum w:abstractNumId="8">
+  <w:abstractNum w:abstractNumId="12">
     <w:nsid w:val="5B534137"/>
     <w:multiLevelType w:val="hybridMultilevel"/>
     <w:tmpl w:val="545E23F4"/>
@@ -2502,7 +3163,7 @@
       </w:rPr>
     </w:lvl>
   </w:abstractNum>
-  <w:abstractNum w:abstractNumId="9">
+  <w:abstractNum w:abstractNumId="13">
     <w:nsid w:val="655E1A3D"/>
     <w:multiLevelType w:val="hybridMultilevel"/>
     <w:tmpl w:val="9250B2AA"/>
@@ -2615,7 +3276,346 @@
       </w:rPr>
     </w:lvl>
   </w:abstractNum>
-  <w:abstractNum w:abstractNumId="10">
+  <w:abstractNum w:abstractNumId="14">
+    <w:nsid w:val="6C030CB8"/>
+    <w:multiLevelType w:val="hybridMultilevel"/>
+    <w:tmpl w:val="2C507B4A"/>
+    <w:lvl w:ilvl="0" w:tplc="04090001">
+      <w:start w:val="1"/>
+      <w:numFmt w:val="bullet"/>
+      <w:lvlText w:val=""/>
+      <w:lvlJc w:val="left"/>
+      <w:pPr>
+        <w:ind w:left="720" w:hanging="360"/>
+      </w:pPr>
+      <w:rPr>
+        <w:rFonts w:ascii="Symbol" w:hAnsi="Symbol" w:hint="default"/>
+      </w:rPr>
+    </w:lvl>
+    <w:lvl w:ilvl="1" w:tplc="04090003" w:tentative="1">
+      <w:start w:val="1"/>
+      <w:numFmt w:val="bullet"/>
+      <w:lvlText w:val="o"/>
+      <w:lvlJc w:val="left"/>
+      <w:pPr>
+        <w:ind w:left="1440" w:hanging="360"/>
+      </w:pPr>
+      <w:rPr>
+        <w:rFonts w:ascii="Courier New" w:hAnsi="Courier New" w:cs="Courier New" w:hint="default"/>
+      </w:rPr>
+    </w:lvl>
+    <w:lvl w:ilvl="2" w:tplc="04090005" w:tentative="1">
+      <w:start w:val="1"/>
+      <w:numFmt w:val="bullet"/>
+      <w:lvlText w:val=""/>
+      <w:lvlJc w:val="left"/>
+      <w:pPr>
+        <w:ind w:left="2160" w:hanging="360"/>
+      </w:pPr>
+      <w:rPr>
+        <w:rFonts w:ascii="Wingdings" w:hAnsi="Wingdings" w:hint="default"/>
+      </w:rPr>
+    </w:lvl>
+    <w:lvl w:ilvl="3" w:tplc="04090001" w:tentative="1">
+      <w:start w:val="1"/>
+      <w:numFmt w:val="bullet"/>
+      <w:lvlText w:val=""/>
+      <w:lvlJc w:val="left"/>
+      <w:pPr>
+        <w:ind w:left="2880" w:hanging="360"/>
+      </w:pPr>
+      <w:rPr>
+        <w:rFonts w:ascii="Symbol" w:hAnsi="Symbol" w:hint="default"/>
+      </w:rPr>
+    </w:lvl>
+    <w:lvl w:ilvl="4" w:tplc="04090003" w:tentative="1">
+      <w:start w:val="1"/>
+      <w:numFmt w:val="bullet"/>
+      <w:lvlText w:val="o"/>
+      <w:lvlJc w:val="left"/>
+      <w:pPr>
+        <w:ind w:left="3600" w:hanging="360"/>
+      </w:pPr>
+      <w:rPr>
+        <w:rFonts w:ascii="Courier New" w:hAnsi="Courier New" w:cs="Courier New" w:hint="default"/>
+      </w:rPr>
+    </w:lvl>
+    <w:lvl w:ilvl="5" w:tplc="04090005" w:tentative="1">
+      <w:start w:val="1"/>
+      <w:numFmt w:val="bullet"/>
+      <w:lvlText w:val=""/>
+      <w:lvlJc w:val="left"/>
+      <w:pPr>
+        <w:ind w:left="4320" w:hanging="360"/>
+      </w:pPr>
+      <w:rPr>
+        <w:rFonts w:ascii="Wingdings" w:hAnsi="Wingdings" w:hint="default"/>
+      </w:rPr>
+    </w:lvl>
+    <w:lvl w:ilvl="6" w:tplc="04090001" w:tentative="1">
+      <w:start w:val="1"/>
+      <w:numFmt w:val="bullet"/>
+      <w:lvlText w:val=""/>
+      <w:lvlJc w:val="left"/>
+      <w:pPr>
+        <w:ind w:left="5040" w:hanging="360"/>
+      </w:pPr>
+      <w:rPr>
+        <w:rFonts w:ascii="Symbol" w:hAnsi="Symbol" w:hint="default"/>
+      </w:rPr>
+    </w:lvl>
+    <w:lvl w:ilvl="7" w:tplc="04090003" w:tentative="1">
+      <w:start w:val="1"/>
+      <w:numFmt w:val="bullet"/>
+      <w:lvlText w:val="o"/>
+      <w:lvlJc w:val="left"/>
+      <w:pPr>
+        <w:ind w:left="5760" w:hanging="360"/>
+      </w:pPr>
+      <w:rPr>
+        <w:rFonts w:ascii="Courier New" w:hAnsi="Courier New" w:cs="Courier New" w:hint="default"/>
+      </w:rPr>
+    </w:lvl>
+    <w:lvl w:ilvl="8" w:tplc="04090005" w:tentative="1">
+      <w:start w:val="1"/>
+      <w:numFmt w:val="bullet"/>
+      <w:lvlText w:val=""/>
+      <w:lvlJc w:val="left"/>
+      <w:pPr>
+        <w:ind w:left="6480" w:hanging="360"/>
+      </w:pPr>
+      <w:rPr>
+        <w:rFonts w:ascii="Wingdings" w:hAnsi="Wingdings" w:hint="default"/>
+      </w:rPr>
+    </w:lvl>
+  </w:abstractNum>
+  <w:abstractNum w:abstractNumId="15">
+    <w:nsid w:val="716C1F75"/>
+    <w:multiLevelType w:val="hybridMultilevel"/>
+    <w:tmpl w:val="194001DE"/>
+    <w:lvl w:ilvl="0" w:tplc="04090001">
+      <w:start w:val="1"/>
+      <w:numFmt w:val="bullet"/>
+      <w:lvlText w:val=""/>
+      <w:lvlJc w:val="left"/>
+      <w:pPr>
+        <w:ind w:left="720" w:hanging="360"/>
+      </w:pPr>
+      <w:rPr>
+        <w:rFonts w:ascii="Symbol" w:hAnsi="Symbol" w:hint="default"/>
+      </w:rPr>
+    </w:lvl>
+    <w:lvl w:ilvl="1" w:tplc="04090003" w:tentative="1">
+      <w:start w:val="1"/>
+      <w:numFmt w:val="bullet"/>
+      <w:lvlText w:val="o"/>
+      <w:lvlJc w:val="left"/>
+      <w:pPr>
+        <w:ind w:left="1440" w:hanging="360"/>
+      </w:pPr>
+      <w:rPr>
+        <w:rFonts w:ascii="Courier New" w:hAnsi="Courier New" w:cs="Courier New" w:hint="default"/>
+      </w:rPr>
+    </w:lvl>
+    <w:lvl w:ilvl="2" w:tplc="04090005" w:tentative="1">
+      <w:start w:val="1"/>
+      <w:numFmt w:val="bullet"/>
+      <w:lvlText w:val=""/>
+      <w:lvlJc w:val="left"/>
+      <w:pPr>
+        <w:ind w:left="2160" w:hanging="360"/>
+      </w:pPr>
+      <w:rPr>
+        <w:rFonts w:ascii="Wingdings" w:hAnsi="Wingdings" w:hint="default"/>
+      </w:rPr>
+    </w:lvl>
+    <w:lvl w:ilvl="3" w:tplc="04090001" w:tentative="1">
+      <w:start w:val="1"/>
+      <w:numFmt w:val="bullet"/>
+      <w:lvlText w:val=""/>
+      <w:lvlJc w:val="left"/>
+      <w:pPr>
+        <w:ind w:left="2880" w:hanging="360"/>
+      </w:pPr>
+      <w:rPr>
+        <w:rFonts w:ascii="Symbol" w:hAnsi="Symbol" w:hint="default"/>
+      </w:rPr>
+    </w:lvl>
+    <w:lvl w:ilvl="4" w:tplc="04090003" w:tentative="1">
+      <w:start w:val="1"/>
+      <w:numFmt w:val="bullet"/>
+      <w:lvlText w:val="o"/>
+      <w:lvlJc w:val="left"/>
+      <w:pPr>
+        <w:ind w:left="3600" w:hanging="360"/>
+      </w:pPr>
+      <w:rPr>
+        <w:rFonts w:ascii="Courier New" w:hAnsi="Courier New" w:cs="Courier New" w:hint="default"/>
+      </w:rPr>
+    </w:lvl>
+    <w:lvl w:ilvl="5" w:tplc="04090005" w:tentative="1">
+      <w:start w:val="1"/>
+      <w:numFmt w:val="bullet"/>
+      <w:lvlText w:val=""/>
+      <w:lvlJc w:val="left"/>
+      <w:pPr>
+        <w:ind w:left="4320" w:hanging="360"/>
+      </w:pPr>
+      <w:rPr>
+        <w:rFonts w:ascii="Wingdings" w:hAnsi="Wingdings" w:hint="default"/>
+      </w:rPr>
+    </w:lvl>
+    <w:lvl w:ilvl="6" w:tplc="04090001" w:tentative="1">
+      <w:start w:val="1"/>
+      <w:numFmt w:val="bullet"/>
+      <w:lvlText w:val=""/>
+      <w:lvlJc w:val="left"/>
+      <w:pPr>
+        <w:ind w:left="5040" w:hanging="360"/>
+      </w:pPr>
+      <w:rPr>
+        <w:rFonts w:ascii="Symbol" w:hAnsi="Symbol" w:hint="default"/>
+      </w:rPr>
+    </w:lvl>
+    <w:lvl w:ilvl="7" w:tplc="04090003" w:tentative="1">
+      <w:start w:val="1"/>
+      <w:numFmt w:val="bullet"/>
+      <w:lvlText w:val="o"/>
+      <w:lvlJc w:val="left"/>
+      <w:pPr>
+        <w:ind w:left="5760" w:hanging="360"/>
+      </w:pPr>
+      <w:rPr>
+        <w:rFonts w:ascii="Courier New" w:hAnsi="Courier New" w:cs="Courier New" w:hint="default"/>
+      </w:rPr>
+    </w:lvl>
+    <w:lvl w:ilvl="8" w:tplc="04090005" w:tentative="1">
+      <w:start w:val="1"/>
+      <w:numFmt w:val="bullet"/>
+      <w:lvlText w:val=""/>
+      <w:lvlJc w:val="left"/>
+      <w:pPr>
+        <w:ind w:left="6480" w:hanging="360"/>
+      </w:pPr>
+      <w:rPr>
+        <w:rFonts w:ascii="Wingdings" w:hAnsi="Wingdings" w:hint="default"/>
+      </w:rPr>
+    </w:lvl>
+  </w:abstractNum>
+  <w:abstractNum w:abstractNumId="16">
+    <w:nsid w:val="78AD483E"/>
+    <w:multiLevelType w:val="hybridMultilevel"/>
+    <w:tmpl w:val="5D760780"/>
+    <w:lvl w:ilvl="0" w:tplc="04090001">
+      <w:start w:val="1"/>
+      <w:numFmt w:val="bullet"/>
+      <w:lvlText w:val=""/>
+      <w:lvlJc w:val="left"/>
+      <w:pPr>
+        <w:ind w:left="720" w:hanging="360"/>
+      </w:pPr>
+      <w:rPr>
+        <w:rFonts w:ascii="Symbol" w:hAnsi="Symbol" w:hint="default"/>
+      </w:rPr>
+    </w:lvl>
+    <w:lvl w:ilvl="1" w:tplc="04090003" w:tentative="1">
+      <w:start w:val="1"/>
+      <w:numFmt w:val="bullet"/>
+      <w:lvlText w:val="o"/>
+      <w:lvlJc w:val="left"/>
+      <w:pPr>
+        <w:ind w:left="1440" w:hanging="360"/>
+      </w:pPr>
+      <w:rPr>
+        <w:rFonts w:ascii="Courier New" w:hAnsi="Courier New" w:cs="Courier New" w:hint="default"/>
+      </w:rPr>
+    </w:lvl>
+    <w:lvl w:ilvl="2" w:tplc="04090005" w:tentative="1">
+      <w:start w:val="1"/>
+      <w:numFmt w:val="bullet"/>
+      <w:lvlText w:val=""/>
+      <w:lvlJc w:val="left"/>
+      <w:pPr>
+        <w:ind w:left="2160" w:hanging="360"/>
+      </w:pPr>
+      <w:rPr>
+        <w:rFonts w:ascii="Wingdings" w:hAnsi="Wingdings" w:hint="default"/>
+      </w:rPr>
+    </w:lvl>
+    <w:lvl w:ilvl="3" w:tplc="04090001" w:tentative="1">
+      <w:start w:val="1"/>
+      <w:numFmt w:val="bullet"/>
+      <w:lvlText w:val=""/>
+      <w:lvlJc w:val="left"/>
+      <w:pPr>
+        <w:ind w:left="2880" w:hanging="360"/>
+      </w:pPr>
+      <w:rPr>
+        <w:rFonts w:ascii="Symbol" w:hAnsi="Symbol" w:hint="default"/>
+      </w:rPr>
+    </w:lvl>
+    <w:lvl w:ilvl="4" w:tplc="04090003" w:tentative="1">
+      <w:start w:val="1"/>
+      <w:numFmt w:val="bullet"/>
+      <w:lvlText w:val="o"/>
+      <w:lvlJc w:val="left"/>
+      <w:pPr>
+        <w:ind w:left="3600" w:hanging="360"/>
+      </w:pPr>
+      <w:rPr>
+        <w:rFonts w:ascii="Courier New" w:hAnsi="Courier New" w:cs="Courier New" w:hint="default"/>
+      </w:rPr>
+    </w:lvl>
+    <w:lvl w:ilvl="5" w:tplc="04090005" w:tentative="1">
+      <w:start w:val="1"/>
+      <w:numFmt w:val="bullet"/>
+      <w:lvlText w:val=""/>
+      <w:lvlJc w:val="left"/>
+      <w:pPr>
+        <w:ind w:left="4320" w:hanging="360"/>
+      </w:pPr>
+      <w:rPr>
+        <w:rFonts w:ascii="Wingdings" w:hAnsi="Wingdings" w:hint="default"/>
+      </w:rPr>
+    </w:lvl>
+    <w:lvl w:ilvl="6" w:tplc="04090001" w:tentative="1">
+      <w:start w:val="1"/>
+      <w:numFmt w:val="bullet"/>
+      <w:lvlText w:val=""/>
+      <w:lvlJc w:val="left"/>
+      <w:pPr>
+        <w:ind w:left="5040" w:hanging="360"/>
+      </w:pPr>
+      <w:rPr>
+        <w:rFonts w:ascii="Symbol" w:hAnsi="Symbol" w:hint="default"/>
+      </w:rPr>
+    </w:lvl>
+    <w:lvl w:ilvl="7" w:tplc="04090003" w:tentative="1">
+      <w:start w:val="1"/>
+      <w:numFmt w:val="bullet"/>
+      <w:lvlText w:val="o"/>
+      <w:lvlJc w:val="left"/>
+      <w:pPr>
+        <w:ind w:left="5760" w:hanging="360"/>
+      </w:pPr>
+      <w:rPr>
+        <w:rFonts w:ascii="Courier New" w:hAnsi="Courier New" w:cs="Courier New" w:hint="default"/>
+      </w:rPr>
+    </w:lvl>
+    <w:lvl w:ilvl="8" w:tplc="04090005" w:tentative="1">
+      <w:start w:val="1"/>
+      <w:numFmt w:val="bullet"/>
+      <w:lvlText w:val=""/>
+      <w:lvlJc w:val="left"/>
+      <w:pPr>
+        <w:ind w:left="6480" w:hanging="360"/>
+      </w:pPr>
+      <w:rPr>
+        <w:rFonts w:ascii="Wingdings" w:hAnsi="Wingdings" w:hint="default"/>
+      </w:rPr>
+    </w:lvl>
+  </w:abstractNum>
+  <w:abstractNum w:abstractNumId="17">
     <w:nsid w:val="7E7C2941"/>
     <w:multiLevelType w:val="hybridMultilevel"/>
     <w:tmpl w:val="DDAC89F8"/>
@@ -2732,7 +3732,7 @@
     <w:abstractNumId w:val="3"/>
   </w:num>
   <w:num w:numId="2">
-    <w:abstractNumId w:val="5"/>
+    <w:abstractNumId w:val="8"/>
   </w:num>
   <w:num w:numId="3">
     <w:abstractNumId w:val="0"/>
@@ -2741,25 +3741,46 @@
     <w:abstractNumId w:val="1"/>
   </w:num>
   <w:num w:numId="5">
-    <w:abstractNumId w:val="7"/>
+    <w:abstractNumId w:val="11"/>
   </w:num>
   <w:num w:numId="6">
-    <w:abstractNumId w:val="6"/>
+    <w:abstractNumId w:val="9"/>
   </w:num>
   <w:num w:numId="7">
-    <w:abstractNumId w:val="9"/>
+    <w:abstractNumId w:val="13"/>
   </w:num>
   <w:num w:numId="8">
-    <w:abstractNumId w:val="10"/>
+    <w:abstractNumId w:val="17"/>
   </w:num>
   <w:num w:numId="9">
-    <w:abstractNumId w:val="8"/>
+    <w:abstractNumId w:val="12"/>
   </w:num>
   <w:num w:numId="10">
     <w:abstractNumId w:val="2"/>
   </w:num>
   <w:num w:numId="11">
+    <w:abstractNumId w:val="5"/>
+  </w:num>
+  <w:num w:numId="12">
+    <w:abstractNumId w:val="6"/>
+  </w:num>
+  <w:num w:numId="13">
     <w:abstractNumId w:val="4"/>
+  </w:num>
+  <w:num w:numId="14">
+    <w:abstractNumId w:val="15"/>
+  </w:num>
+  <w:num w:numId="15">
+    <w:abstractNumId w:val="7"/>
+  </w:num>
+  <w:num w:numId="16">
+    <w:abstractNumId w:val="10"/>
+  </w:num>
+  <w:num w:numId="17">
+    <w:abstractNumId w:val="16"/>
+  </w:num>
+  <w:num w:numId="18">
+    <w:abstractNumId w:val="14"/>
   </w:num>
 </w:numbering>
 </file>
@@ -3011,6 +4032,36 @@
     <w:uiPriority w:val="99"/>
     <w:semiHidden/>
     <w:rsid w:val="00565ACC"/>
+  </w:style>
+  <w:style w:type="paragraph" w:styleId="BalloonText">
+    <w:name w:val="Balloon Text"/>
+    <w:basedOn w:val="Normal"/>
+    <w:link w:val="BalloonTextChar"/>
+    <w:uiPriority w:val="99"/>
+    <w:semiHidden/>
+    <w:unhideWhenUsed/>
+    <w:rsid w:val="001E2D4E"/>
+    <w:pPr>
+      <w:spacing w:after="0" w:line="240" w:lineRule="auto"/>
+    </w:pPr>
+    <w:rPr>
+      <w:rFonts w:ascii="Tahoma" w:hAnsi="Tahoma" w:cs="Tahoma"/>
+      <w:sz w:val="16"/>
+      <w:szCs w:val="16"/>
+    </w:rPr>
+  </w:style>
+  <w:style w:type="character" w:customStyle="1" w:styleId="BalloonTextChar">
+    <w:name w:val="Balloon Text Char"/>
+    <w:basedOn w:val="DefaultParagraphFont"/>
+    <w:link w:val="BalloonText"/>
+    <w:uiPriority w:val="99"/>
+    <w:semiHidden/>
+    <w:rsid w:val="001E2D4E"/>
+    <w:rPr>
+      <w:rFonts w:ascii="Tahoma" w:hAnsi="Tahoma" w:cs="Tahoma"/>
+      <w:sz w:val="16"/>
+      <w:szCs w:val="16"/>
+    </w:rPr>
   </w:style>
 </w:styles>
 </file>

</xml_diff>